<commit_message>
Atualização 27.04.22 - Spring tools ativ 00
</commit_message>
<xml_diff>
--- a/BLOCO_2/Bloco 2 - Exercícios/03 - Atividade de banco de dados relacional Mysql - Join.docx
+++ b/BLOCO_2/Bloco 2 - Exercícios/03 - Atividade de banco de dados relacional Mysql - Join.docx
@@ -1544,10 +1544,6 @@
     <w:p>
       <w:pPr>
         <w:pStyle w:val="PargrafodaLista"/>
-        <w:numPr>
-          <w:ilvl w:val="0"/>
-          <w:numId w:val="6"/>
-        </w:numPr>
         <w:spacing w:line="360" w:lineRule="auto"/>
         <w:jc w:val="both"/>
         <w:rPr>
@@ -1556,48 +1552,6 @@
           <w:szCs w:val="24"/>
         </w:rPr>
       </w:pPr>
-      <w:r>
-        <w:rPr>
-          <w:rFonts w:ascii="Arial" w:hAnsi="Arial" w:cs="Arial"/>
-          <w:sz w:val="24"/>
-          <w:szCs w:val="24"/>
-        </w:rPr>
-        <w:t>Insira</w:t>
-      </w:r>
-      <w:r>
-        <w:rPr>
-          <w:rFonts w:ascii="Arial" w:hAnsi="Arial" w:cs="Arial"/>
-          <w:sz w:val="24"/>
-          <w:szCs w:val="24"/>
-        </w:rPr>
-        <w:t xml:space="preserve"> 5 </w:t>
-      </w:r>
-      <w:r>
-        <w:rPr>
-          <w:rFonts w:ascii="Arial" w:hAnsi="Arial" w:cs="Arial"/>
-          <w:sz w:val="24"/>
-          <w:szCs w:val="24"/>
-        </w:rPr>
-        <w:t xml:space="preserve">registros na tabela </w:t>
-      </w:r>
-      <w:proofErr w:type="spellStart"/>
-      <w:r>
-        <w:rPr>
-          <w:rFonts w:ascii="Arial" w:hAnsi="Arial" w:cs="Arial"/>
-          <w:sz w:val="24"/>
-          <w:szCs w:val="24"/>
-        </w:rPr>
-        <w:t>tb_classes</w:t>
-      </w:r>
-      <w:proofErr w:type="spellEnd"/>
-      <w:r>
-        <w:rPr>
-          <w:rFonts w:ascii="Arial" w:hAnsi="Arial" w:cs="Arial"/>
-          <w:sz w:val="24"/>
-          <w:szCs w:val="24"/>
-        </w:rPr>
-        <w:t>.</w:t>
-      </w:r>
     </w:p>
     <w:p>
       <w:pPr>
@@ -1620,65 +1574,23 @@
           <w:sz w:val="24"/>
           <w:szCs w:val="24"/>
         </w:rPr>
-        <w:t xml:space="preserve">Insira </w:t>
-      </w:r>
-      <w:r>
-        <w:rPr>
-          <w:rFonts w:ascii="Arial" w:hAnsi="Arial" w:cs="Arial"/>
-          <w:sz w:val="24"/>
-          <w:szCs w:val="24"/>
-        </w:rPr>
-        <w:t>8</w:t>
-      </w:r>
-      <w:r>
-        <w:rPr>
-          <w:rFonts w:ascii="Arial" w:hAnsi="Arial" w:cs="Arial"/>
-          <w:sz w:val="24"/>
-          <w:szCs w:val="24"/>
-        </w:rPr>
-        <w:t xml:space="preserve"> registros na tabela </w:t>
-      </w:r>
-      <w:proofErr w:type="spellStart"/>
-      <w:r>
-        <w:rPr>
-          <w:rFonts w:ascii="Arial" w:hAnsi="Arial" w:cs="Arial"/>
-          <w:sz w:val="24"/>
-          <w:szCs w:val="24"/>
-        </w:rPr>
-        <w:t>tb_</w:t>
-      </w:r>
-      <w:r>
-        <w:rPr>
-          <w:rFonts w:ascii="Arial" w:hAnsi="Arial" w:cs="Arial"/>
-          <w:sz w:val="24"/>
-          <w:szCs w:val="24"/>
-        </w:rPr>
-        <w:t>personagens</w:t>
-      </w:r>
-      <w:proofErr w:type="spellEnd"/>
-      <w:r>
-        <w:rPr>
-          <w:rFonts w:ascii="Arial" w:hAnsi="Arial" w:cs="Arial"/>
-          <w:sz w:val="24"/>
-          <w:szCs w:val="24"/>
-        </w:rPr>
-        <w:t xml:space="preserve">, preenchendo a Chave </w:t>
-      </w:r>
-      <w:r>
-        <w:rPr>
-          <w:rFonts w:ascii="Arial" w:hAnsi="Arial" w:cs="Arial"/>
-          <w:sz w:val="24"/>
-          <w:szCs w:val="24"/>
-        </w:rPr>
-        <w:t>E</w:t>
-      </w:r>
-      <w:r>
-        <w:rPr>
-          <w:rFonts w:ascii="Arial" w:hAnsi="Arial" w:cs="Arial"/>
-          <w:sz w:val="24"/>
-          <w:szCs w:val="24"/>
-        </w:rPr>
-        <w:t xml:space="preserve">strangeira para criar a relação com a tabela </w:t>
+        <w:t>Insira</w:t>
+      </w:r>
+      <w:r>
+        <w:rPr>
+          <w:rFonts w:ascii="Arial" w:hAnsi="Arial" w:cs="Arial"/>
+          <w:sz w:val="24"/>
+          <w:szCs w:val="24"/>
+        </w:rPr>
+        <w:t xml:space="preserve"> 5 </w:t>
+      </w:r>
+      <w:r>
+        <w:rPr>
+          <w:rFonts w:ascii="Arial" w:hAnsi="Arial" w:cs="Arial"/>
+          <w:sz w:val="24"/>
+          <w:szCs w:val="24"/>
+        </w:rPr>
+        <w:t xml:space="preserve">registros na tabela </w:t>
       </w:r>
       <w:proofErr w:type="spellStart"/>
       <w:r>
@@ -1732,31 +1644,23 @@
           <w:sz w:val="24"/>
           <w:szCs w:val="24"/>
         </w:rPr>
-        <w:t xml:space="preserve">Faça um </w:t>
-      </w:r>
-      <w:r>
-        <w:rPr>
-          <w:rFonts w:ascii="Arial" w:hAnsi="Arial" w:cs="Arial"/>
-          <w:sz w:val="24"/>
-          <w:szCs w:val="24"/>
-        </w:rPr>
-        <w:t>S</w:t>
-      </w:r>
-      <w:r>
-        <w:rPr>
-          <w:rFonts w:ascii="Arial" w:hAnsi="Arial" w:cs="Arial"/>
-          <w:sz w:val="24"/>
-          <w:szCs w:val="24"/>
-        </w:rPr>
-        <w:t>ELECT</w:t>
-      </w:r>
-      <w:r>
-        <w:rPr>
-          <w:rFonts w:ascii="Arial" w:hAnsi="Arial" w:cs="Arial"/>
-          <w:sz w:val="24"/>
-          <w:szCs w:val="24"/>
-        </w:rPr>
-        <w:t xml:space="preserve"> que retorne </w:t>
+        <w:t xml:space="preserve">Insira </w:t>
+      </w:r>
+      <w:r>
+        <w:rPr>
+          <w:rFonts w:ascii="Arial" w:hAnsi="Arial" w:cs="Arial"/>
+          <w:sz w:val="24"/>
+          <w:szCs w:val="24"/>
+        </w:rPr>
+        <w:t>8</w:t>
+      </w:r>
+      <w:r>
+        <w:rPr>
+          <w:rFonts w:ascii="Arial" w:hAnsi="Arial" w:cs="Arial"/>
+          <w:sz w:val="24"/>
+          <w:szCs w:val="24"/>
+        </w:rPr>
+        <w:t xml:space="preserve"> registros na tabela </w:t>
       </w:r>
       <w:proofErr w:type="spellStart"/>
       <w:r>
@@ -1765,7 +1669,15 @@
           <w:sz w:val="24"/>
           <w:szCs w:val="24"/>
         </w:rPr>
-        <w:t>todes</w:t>
+        <w:t>tb_</w:t>
+      </w:r>
+      <w:r>
+        <w:rPr>
+          <w:rFonts w:ascii="Arial" w:hAnsi="Arial" w:cs="Arial"/>
+          <w:sz w:val="24"/>
+          <w:szCs w:val="24"/>
+        </w:rPr>
+        <w:t>personagens</w:t>
       </w:r>
       <w:proofErr w:type="spellEnd"/>
       <w:r>
@@ -1774,47 +1686,41 @@
           <w:sz w:val="24"/>
           <w:szCs w:val="24"/>
         </w:rPr>
-        <w:t xml:space="preserve"> </w:t>
-      </w:r>
-      <w:r>
-        <w:rPr>
-          <w:rFonts w:ascii="Arial" w:hAnsi="Arial" w:cs="Arial"/>
-          <w:sz w:val="24"/>
-          <w:szCs w:val="24"/>
-        </w:rPr>
-        <w:t>os personagens c</w:t>
-      </w:r>
-      <w:r>
-        <w:rPr>
-          <w:rFonts w:ascii="Arial" w:hAnsi="Arial" w:cs="Arial"/>
-          <w:sz w:val="24"/>
-          <w:szCs w:val="24"/>
-        </w:rPr>
-        <w:t>ujo</w:t>
-      </w:r>
-      <w:r>
-        <w:rPr>
-          <w:rFonts w:ascii="Arial" w:hAnsi="Arial" w:cs="Arial"/>
-          <w:sz w:val="24"/>
-          <w:szCs w:val="24"/>
-        </w:rPr>
-        <w:t xml:space="preserve"> poder de ataque </w:t>
-      </w:r>
-      <w:r>
-        <w:rPr>
-          <w:rFonts w:ascii="Arial" w:hAnsi="Arial" w:cs="Arial"/>
-          <w:sz w:val="24"/>
-          <w:szCs w:val="24"/>
-        </w:rPr>
-        <w:t xml:space="preserve">seja </w:t>
-      </w:r>
-      <w:r>
-        <w:rPr>
-          <w:rFonts w:ascii="Arial" w:hAnsi="Arial" w:cs="Arial"/>
-          <w:sz w:val="24"/>
-          <w:szCs w:val="24"/>
-        </w:rPr>
-        <w:t>maior do que 2000.</w:t>
+        <w:t xml:space="preserve">, preenchendo a Chave </w:t>
+      </w:r>
+      <w:r>
+        <w:rPr>
+          <w:rFonts w:ascii="Arial" w:hAnsi="Arial" w:cs="Arial"/>
+          <w:sz w:val="24"/>
+          <w:szCs w:val="24"/>
+        </w:rPr>
+        <w:t>E</w:t>
+      </w:r>
+      <w:r>
+        <w:rPr>
+          <w:rFonts w:ascii="Arial" w:hAnsi="Arial" w:cs="Arial"/>
+          <w:sz w:val="24"/>
+          <w:szCs w:val="24"/>
+        </w:rPr>
+        <w:t xml:space="preserve">strangeira para criar a relação com a tabela </w:t>
+      </w:r>
+      <w:proofErr w:type="spellStart"/>
+      <w:r>
+        <w:rPr>
+          <w:rFonts w:ascii="Arial" w:hAnsi="Arial" w:cs="Arial"/>
+          <w:sz w:val="24"/>
+          <w:szCs w:val="24"/>
+        </w:rPr>
+        <w:t>tb_classes</w:t>
+      </w:r>
+      <w:proofErr w:type="spellEnd"/>
+      <w:r>
+        <w:rPr>
+          <w:rFonts w:ascii="Arial" w:hAnsi="Arial" w:cs="Arial"/>
+          <w:sz w:val="24"/>
+          <w:szCs w:val="24"/>
+        </w:rPr>
+        <w:t>.</w:t>
       </w:r>
     </w:p>
     <w:p>
@@ -1866,7 +1772,15 @@
           <w:sz w:val="24"/>
           <w:szCs w:val="24"/>
         </w:rPr>
-        <w:t xml:space="preserve">ELECT que retorne </w:t>
+        <w:t>ELECT</w:t>
+      </w:r>
+      <w:r>
+        <w:rPr>
+          <w:rFonts w:ascii="Arial" w:hAnsi="Arial" w:cs="Arial"/>
+          <w:sz w:val="24"/>
+          <w:szCs w:val="24"/>
+        </w:rPr>
+        <w:t xml:space="preserve"> que retorne </w:t>
       </w:r>
       <w:proofErr w:type="spellStart"/>
       <w:r>
@@ -1908,39 +1822,23 @@
           <w:sz w:val="24"/>
           <w:szCs w:val="24"/>
         </w:rPr>
-        <w:t xml:space="preserve"> poder de </w:t>
-      </w:r>
-      <w:r>
-        <w:rPr>
-          <w:rFonts w:ascii="Arial" w:hAnsi="Arial" w:cs="Arial"/>
-          <w:sz w:val="24"/>
-          <w:szCs w:val="24"/>
-        </w:rPr>
-        <w:t>defesa</w:t>
-      </w:r>
-      <w:r>
-        <w:rPr>
-          <w:rFonts w:ascii="Arial" w:hAnsi="Arial" w:cs="Arial"/>
-          <w:sz w:val="24"/>
-          <w:szCs w:val="24"/>
-        </w:rPr>
-        <w:t xml:space="preserve"> </w:t>
-      </w:r>
-      <w:r>
-        <w:rPr>
-          <w:rFonts w:ascii="Arial" w:hAnsi="Arial" w:cs="Arial"/>
-          <w:sz w:val="24"/>
-          <w:szCs w:val="24"/>
-        </w:rPr>
-        <w:t>esteja no intervalo 1000 e</w:t>
-      </w:r>
-      <w:r>
-        <w:rPr>
-          <w:rFonts w:ascii="Arial" w:hAnsi="Arial" w:cs="Arial"/>
-          <w:sz w:val="24"/>
-          <w:szCs w:val="24"/>
-        </w:rPr>
-        <w:t xml:space="preserve"> 2000.</w:t>
+        <w:t xml:space="preserve"> poder de ataque </w:t>
+      </w:r>
+      <w:r>
+        <w:rPr>
+          <w:rFonts w:ascii="Arial" w:hAnsi="Arial" w:cs="Arial"/>
+          <w:sz w:val="24"/>
+          <w:szCs w:val="24"/>
+        </w:rPr>
+        <w:t xml:space="preserve">seja </w:t>
+      </w:r>
+      <w:r>
+        <w:rPr>
+          <w:rFonts w:ascii="Arial" w:hAnsi="Arial" w:cs="Arial"/>
+          <w:sz w:val="24"/>
+          <w:szCs w:val="24"/>
+        </w:rPr>
+        <w:t>maior do que 2000.</w:t>
       </w:r>
     </w:p>
     <w:p>
@@ -1992,31 +1890,7 @@
           <w:sz w:val="24"/>
           <w:szCs w:val="24"/>
         </w:rPr>
-        <w:t xml:space="preserve">ELECT </w:t>
-      </w:r>
-      <w:r>
-        <w:rPr>
-          <w:rFonts w:ascii="Arial" w:hAnsi="Arial" w:cs="Arial"/>
-          <w:sz w:val="24"/>
-          <w:szCs w:val="24"/>
-        </w:rPr>
-        <w:t xml:space="preserve">utilizando </w:t>
-      </w:r>
-      <w:r>
-        <w:rPr>
-          <w:rFonts w:ascii="Arial" w:hAnsi="Arial" w:cs="Arial"/>
-          <w:sz w:val="24"/>
-          <w:szCs w:val="24"/>
-        </w:rPr>
-        <w:t>o operador LIKE</w:t>
-      </w:r>
-      <w:r>
-        <w:rPr>
-          <w:rFonts w:ascii="Arial" w:hAnsi="Arial" w:cs="Arial"/>
-          <w:sz w:val="24"/>
-          <w:szCs w:val="24"/>
-        </w:rPr>
-        <w:t xml:space="preserve">, buscando </w:t>
+        <w:t xml:space="preserve">ELECT que retorne </w:t>
       </w:r>
       <w:proofErr w:type="spellStart"/>
       <w:r>
@@ -2034,15 +1908,63 @@
           <w:sz w:val="24"/>
           <w:szCs w:val="24"/>
         </w:rPr>
-        <w:t xml:space="preserve"> os personagens que possuam a letra C no atributo nome</w:t>
-      </w:r>
-      <w:r>
-        <w:rPr>
-          <w:rFonts w:ascii="Arial" w:hAnsi="Arial" w:cs="Arial"/>
-          <w:sz w:val="24"/>
-          <w:szCs w:val="24"/>
-        </w:rPr>
-        <w:t>.</w:t>
+        <w:t xml:space="preserve"> </w:t>
+      </w:r>
+      <w:r>
+        <w:rPr>
+          <w:rFonts w:ascii="Arial" w:hAnsi="Arial" w:cs="Arial"/>
+          <w:sz w:val="24"/>
+          <w:szCs w:val="24"/>
+        </w:rPr>
+        <w:t>os personagens c</w:t>
+      </w:r>
+      <w:r>
+        <w:rPr>
+          <w:rFonts w:ascii="Arial" w:hAnsi="Arial" w:cs="Arial"/>
+          <w:sz w:val="24"/>
+          <w:szCs w:val="24"/>
+        </w:rPr>
+        <w:t>ujo</w:t>
+      </w:r>
+      <w:r>
+        <w:rPr>
+          <w:rFonts w:ascii="Arial" w:hAnsi="Arial" w:cs="Arial"/>
+          <w:sz w:val="24"/>
+          <w:szCs w:val="24"/>
+        </w:rPr>
+        <w:t xml:space="preserve"> poder de </w:t>
+      </w:r>
+      <w:r>
+        <w:rPr>
+          <w:rFonts w:ascii="Arial" w:hAnsi="Arial" w:cs="Arial"/>
+          <w:sz w:val="24"/>
+          <w:szCs w:val="24"/>
+        </w:rPr>
+        <w:t>defesa</w:t>
+      </w:r>
+      <w:r>
+        <w:rPr>
+          <w:rFonts w:ascii="Arial" w:hAnsi="Arial" w:cs="Arial"/>
+          <w:sz w:val="24"/>
+          <w:szCs w:val="24"/>
+        </w:rPr>
+        <w:t xml:space="preserve"> </w:t>
+      </w:r>
+      <w:r>
+        <w:rPr>
+          <w:rFonts w:ascii="Arial" w:hAnsi="Arial" w:cs="Arial"/>
+          <w:sz w:val="24"/>
+          <w:szCs w:val="24"/>
+        </w:rPr>
+        <w:t>esteja no intervalo 1000 e</w:t>
+      </w:r>
+      <w:r>
+        <w:rPr>
+          <w:rFonts w:ascii="Arial" w:hAnsi="Arial" w:cs="Arial"/>
+          <w:sz w:val="24"/>
+          <w:szCs w:val="24"/>
+        </w:rPr>
+        <w:t xml:space="preserve"> 2000.</w:t>
       </w:r>
     </w:p>
     <w:p>
@@ -2102,47 +2024,23 @@
           <w:sz w:val="24"/>
           <w:szCs w:val="24"/>
         </w:rPr>
-        <w:t xml:space="preserve">utilizando a </w:t>
-      </w:r>
-      <w:r>
-        <w:rPr>
-          <w:rFonts w:ascii="Arial" w:hAnsi="Arial" w:cs="Arial"/>
-          <w:sz w:val="24"/>
-          <w:szCs w:val="24"/>
-        </w:rPr>
-        <w:t>cláusula INNER JOIN</w:t>
-      </w:r>
-      <w:r>
-        <w:rPr>
-          <w:rFonts w:ascii="Arial" w:hAnsi="Arial" w:cs="Arial"/>
-          <w:sz w:val="24"/>
-          <w:szCs w:val="24"/>
-        </w:rPr>
-        <w:t>,</w:t>
-      </w:r>
-      <w:r>
-        <w:rPr>
-          <w:rFonts w:ascii="Arial" w:hAnsi="Arial" w:cs="Arial"/>
-          <w:sz w:val="24"/>
-          <w:szCs w:val="24"/>
-        </w:rPr>
-        <w:t xml:space="preserve"> </w:t>
-      </w:r>
-      <w:r>
-        <w:rPr>
-          <w:rFonts w:ascii="Arial" w:hAnsi="Arial" w:cs="Arial"/>
-          <w:sz w:val="24"/>
-          <w:szCs w:val="24"/>
-        </w:rPr>
-        <w:t>unindo</w:t>
-      </w:r>
-      <w:r>
-        <w:rPr>
-          <w:rFonts w:ascii="Arial" w:hAnsi="Arial" w:cs="Arial"/>
-          <w:sz w:val="24"/>
-          <w:szCs w:val="24"/>
-        </w:rPr>
-        <w:t xml:space="preserve"> os dados da tabela </w:t>
+        <w:t xml:space="preserve">utilizando </w:t>
+      </w:r>
+      <w:r>
+        <w:rPr>
+          <w:rFonts w:ascii="Arial" w:hAnsi="Arial" w:cs="Arial"/>
+          <w:sz w:val="24"/>
+          <w:szCs w:val="24"/>
+        </w:rPr>
+        <w:t>o operador LIKE</w:t>
+      </w:r>
+      <w:r>
+        <w:rPr>
+          <w:rFonts w:ascii="Arial" w:hAnsi="Arial" w:cs="Arial"/>
+          <w:sz w:val="24"/>
+          <w:szCs w:val="24"/>
+        </w:rPr>
+        <w:t xml:space="preserve">, buscando </w:t>
       </w:r>
       <w:proofErr w:type="spellStart"/>
       <w:r>
@@ -2151,7 +2049,7 @@
           <w:sz w:val="24"/>
           <w:szCs w:val="24"/>
         </w:rPr>
-        <w:t>tb_personagens</w:t>
+        <w:t>todes</w:t>
       </w:r>
       <w:proofErr w:type="spellEnd"/>
       <w:r>
@@ -2160,26 +2058,8 @@
           <w:sz w:val="24"/>
           <w:szCs w:val="24"/>
         </w:rPr>
-        <w:t xml:space="preserve"> com os dados da tabela </w:t>
-      </w:r>
-      <w:proofErr w:type="spellStart"/>
-      <w:r>
-        <w:rPr>
-          <w:rFonts w:ascii="Arial" w:hAnsi="Arial" w:cs="Arial"/>
-          <w:sz w:val="24"/>
-          <w:szCs w:val="24"/>
-        </w:rPr>
-        <w:t>tb_</w:t>
-      </w:r>
-      <w:r>
-        <w:rPr>
-          <w:rFonts w:ascii="Arial" w:hAnsi="Arial" w:cs="Arial"/>
-          <w:sz w:val="24"/>
-          <w:szCs w:val="24"/>
-        </w:rPr>
-        <w:t>classes</w:t>
-      </w:r>
-      <w:proofErr w:type="spellEnd"/>
+        <w:t xml:space="preserve"> os personagens que possuam a letra C no atributo nome</w:t>
+      </w:r>
       <w:r>
         <w:rPr>
           <w:rFonts w:ascii="Arial" w:hAnsi="Arial" w:cs="Arial"/>
@@ -2246,6 +2126,150 @@
           <w:sz w:val="24"/>
           <w:szCs w:val="24"/>
         </w:rPr>
+        <w:t xml:space="preserve">utilizando a </w:t>
+      </w:r>
+      <w:r>
+        <w:rPr>
+          <w:rFonts w:ascii="Arial" w:hAnsi="Arial" w:cs="Arial"/>
+          <w:sz w:val="24"/>
+          <w:szCs w:val="24"/>
+        </w:rPr>
+        <w:t>cláusula INNER JOIN</w:t>
+      </w:r>
+      <w:r>
+        <w:rPr>
+          <w:rFonts w:ascii="Arial" w:hAnsi="Arial" w:cs="Arial"/>
+          <w:sz w:val="24"/>
+          <w:szCs w:val="24"/>
+        </w:rPr>
+        <w:t>,</w:t>
+      </w:r>
+      <w:r>
+        <w:rPr>
+          <w:rFonts w:ascii="Arial" w:hAnsi="Arial" w:cs="Arial"/>
+          <w:sz w:val="24"/>
+          <w:szCs w:val="24"/>
+        </w:rPr>
+        <w:t xml:space="preserve"> </w:t>
+      </w:r>
+      <w:r>
+        <w:rPr>
+          <w:rFonts w:ascii="Arial" w:hAnsi="Arial" w:cs="Arial"/>
+          <w:sz w:val="24"/>
+          <w:szCs w:val="24"/>
+        </w:rPr>
+        <w:t>unindo</w:t>
+      </w:r>
+      <w:r>
+        <w:rPr>
+          <w:rFonts w:ascii="Arial" w:hAnsi="Arial" w:cs="Arial"/>
+          <w:sz w:val="24"/>
+          <w:szCs w:val="24"/>
+        </w:rPr>
+        <w:t xml:space="preserve"> os dados da tabela </w:t>
+      </w:r>
+      <w:proofErr w:type="spellStart"/>
+      <w:r>
+        <w:rPr>
+          <w:rFonts w:ascii="Arial" w:hAnsi="Arial" w:cs="Arial"/>
+          <w:sz w:val="24"/>
+          <w:szCs w:val="24"/>
+        </w:rPr>
+        <w:t>tb_personagens</w:t>
+      </w:r>
+      <w:proofErr w:type="spellEnd"/>
+      <w:r>
+        <w:rPr>
+          <w:rFonts w:ascii="Arial" w:hAnsi="Arial" w:cs="Arial"/>
+          <w:sz w:val="24"/>
+          <w:szCs w:val="24"/>
+        </w:rPr>
+        <w:t xml:space="preserve"> com os dados da tabela </w:t>
+      </w:r>
+      <w:proofErr w:type="spellStart"/>
+      <w:r>
+        <w:rPr>
+          <w:rFonts w:ascii="Arial" w:hAnsi="Arial" w:cs="Arial"/>
+          <w:sz w:val="24"/>
+          <w:szCs w:val="24"/>
+        </w:rPr>
+        <w:t>tb_</w:t>
+      </w:r>
+      <w:r>
+        <w:rPr>
+          <w:rFonts w:ascii="Arial" w:hAnsi="Arial" w:cs="Arial"/>
+          <w:sz w:val="24"/>
+          <w:szCs w:val="24"/>
+        </w:rPr>
+        <w:t>classes</w:t>
+      </w:r>
+      <w:proofErr w:type="spellEnd"/>
+      <w:r>
+        <w:rPr>
+          <w:rFonts w:ascii="Arial" w:hAnsi="Arial" w:cs="Arial"/>
+          <w:sz w:val="24"/>
+          <w:szCs w:val="24"/>
+        </w:rPr>
+        <w:t>.</w:t>
+      </w:r>
+    </w:p>
+    <w:p>
+      <w:pPr>
+        <w:pStyle w:val="PargrafodaLista"/>
+        <w:spacing w:line="360" w:lineRule="auto"/>
+        <w:jc w:val="both"/>
+        <w:rPr>
+          <w:rFonts w:ascii="Arial" w:hAnsi="Arial" w:cs="Arial"/>
+          <w:sz w:val="24"/>
+          <w:szCs w:val="24"/>
+        </w:rPr>
+      </w:pPr>
+    </w:p>
+    <w:p>
+      <w:pPr>
+        <w:pStyle w:val="PargrafodaLista"/>
+        <w:numPr>
+          <w:ilvl w:val="0"/>
+          <w:numId w:val="6"/>
+        </w:numPr>
+        <w:spacing w:line="360" w:lineRule="auto"/>
+        <w:jc w:val="both"/>
+        <w:rPr>
+          <w:rFonts w:ascii="Arial" w:hAnsi="Arial" w:cs="Arial"/>
+          <w:sz w:val="24"/>
+          <w:szCs w:val="24"/>
+        </w:rPr>
+      </w:pPr>
+      <w:r>
+        <w:rPr>
+          <w:rFonts w:ascii="Arial" w:hAnsi="Arial" w:cs="Arial"/>
+          <w:sz w:val="24"/>
+          <w:szCs w:val="24"/>
+        </w:rPr>
+        <w:t xml:space="preserve">Faça um </w:t>
+      </w:r>
+      <w:r>
+        <w:rPr>
+          <w:rFonts w:ascii="Arial" w:hAnsi="Arial" w:cs="Arial"/>
+          <w:sz w:val="24"/>
+          <w:szCs w:val="24"/>
+        </w:rPr>
+        <w:t>S</w:t>
+      </w:r>
+      <w:r>
+        <w:rPr>
+          <w:rFonts w:ascii="Arial" w:hAnsi="Arial" w:cs="Arial"/>
+          <w:sz w:val="24"/>
+          <w:szCs w:val="24"/>
+        </w:rPr>
+        <w:t xml:space="preserve">ELECT </w:t>
+      </w:r>
+      <w:r>
+        <w:rPr>
+          <w:rFonts w:ascii="Arial" w:hAnsi="Arial" w:cs="Arial"/>
+          <w:sz w:val="24"/>
+          <w:szCs w:val="24"/>
+        </w:rPr>
         <w:t xml:space="preserve">utilizando a cláusula INNER JOIN, unindo os dados da tabela </w:t>
       </w:r>
       <w:proofErr w:type="spellStart"/>
@@ -2621,7 +2645,16 @@
           <w:sz w:val="24"/>
           <w:szCs w:val="24"/>
         </w:rPr>
-        <w:t xml:space="preserve"> sistema trabalhará com as informações</w:t>
+        <w:t xml:space="preserve"> sistema trabalhará com as </w:t>
+      </w:r>
+      <w:r>
+        <w:rPr>
+          <w:rFonts w:ascii="Arial" w:hAnsi="Arial" w:cs="Arial"/>
+          <w:sz w:val="24"/>
+          <w:szCs w:val="24"/>
+        </w:rPr>
+        <w:lastRenderedPageBreak/>
+        <w:t>informações</w:t>
       </w:r>
       <w:r>
         <w:rPr>
@@ -3043,10 +3076,6 @@
     <w:p>
       <w:pPr>
         <w:pStyle w:val="PargrafodaLista"/>
-        <w:numPr>
-          <w:ilvl w:val="0"/>
-          <w:numId w:val="8"/>
-        </w:numPr>
         <w:spacing w:line="360" w:lineRule="auto"/>
         <w:jc w:val="both"/>
         <w:rPr>
@@ -3055,138 +3084,6 @@
           <w:szCs w:val="24"/>
         </w:rPr>
       </w:pPr>
-      <w:r>
-        <w:rPr>
-          <w:rFonts w:ascii="Arial" w:hAnsi="Arial" w:cs="Arial"/>
-          <w:sz w:val="24"/>
-          <w:szCs w:val="24"/>
-        </w:rPr>
-        <w:t xml:space="preserve">Crie a tabela </w:t>
-      </w:r>
-      <w:proofErr w:type="spellStart"/>
-      <w:r>
-        <w:rPr>
-          <w:rFonts w:ascii="Arial" w:hAnsi="Arial" w:cs="Arial"/>
-          <w:b/>
-          <w:bCs/>
-          <w:sz w:val="24"/>
-          <w:szCs w:val="24"/>
-        </w:rPr>
-        <w:t>tb_</w:t>
-      </w:r>
-      <w:r>
-        <w:rPr>
-          <w:rFonts w:ascii="Arial" w:hAnsi="Arial" w:cs="Arial"/>
-          <w:b/>
-          <w:bCs/>
-          <w:sz w:val="24"/>
-          <w:szCs w:val="24"/>
-        </w:rPr>
-        <w:t>pizza</w:t>
-      </w:r>
-      <w:r>
-        <w:rPr>
-          <w:rFonts w:ascii="Arial" w:hAnsi="Arial" w:cs="Arial"/>
-          <w:b/>
-          <w:bCs/>
-          <w:sz w:val="24"/>
-          <w:szCs w:val="24"/>
-        </w:rPr>
-        <w:t>s</w:t>
-      </w:r>
-      <w:proofErr w:type="spellEnd"/>
-      <w:r>
-        <w:rPr>
-          <w:rFonts w:ascii="Arial" w:hAnsi="Arial" w:cs="Arial"/>
-          <w:sz w:val="24"/>
-          <w:szCs w:val="24"/>
-        </w:rPr>
-        <w:t xml:space="preserve"> e determine </w:t>
-      </w:r>
-      <w:r>
-        <w:rPr>
-          <w:rFonts w:ascii="Arial" w:hAnsi="Arial" w:cs="Arial"/>
-          <w:sz w:val="24"/>
-          <w:szCs w:val="24"/>
-        </w:rPr>
-        <w:t>4</w:t>
-      </w:r>
-      <w:r>
-        <w:rPr>
-          <w:rFonts w:ascii="Arial" w:hAnsi="Arial" w:cs="Arial"/>
-          <w:sz w:val="24"/>
-          <w:szCs w:val="24"/>
-        </w:rPr>
-        <w:t xml:space="preserve"> atributos</w:t>
-      </w:r>
-      <w:r>
-        <w:rPr>
-          <w:rFonts w:ascii="Arial" w:hAnsi="Arial" w:cs="Arial"/>
-          <w:sz w:val="24"/>
-          <w:szCs w:val="24"/>
-        </w:rPr>
-        <w:t xml:space="preserve">, além da </w:t>
-      </w:r>
-      <w:r>
-        <w:rPr>
-          <w:rFonts w:ascii="Arial" w:hAnsi="Arial" w:cs="Arial"/>
-          <w:b/>
-          <w:bCs/>
-          <w:sz w:val="24"/>
-          <w:szCs w:val="24"/>
-        </w:rPr>
-        <w:t>Chave Primária</w:t>
-      </w:r>
-      <w:r>
-        <w:rPr>
-          <w:rFonts w:ascii="Arial" w:hAnsi="Arial" w:cs="Arial"/>
-          <w:b/>
-          <w:bCs/>
-          <w:sz w:val="24"/>
-          <w:szCs w:val="24"/>
-        </w:rPr>
-        <w:t>,</w:t>
-      </w:r>
-      <w:r>
-        <w:rPr>
-          <w:rFonts w:ascii="Arial" w:hAnsi="Arial" w:cs="Arial"/>
-          <w:sz w:val="24"/>
-          <w:szCs w:val="24"/>
-        </w:rPr>
-        <w:t xml:space="preserve"> relevantes </w:t>
-      </w:r>
-      <w:r>
-        <w:rPr>
-          <w:rFonts w:ascii="Arial" w:hAnsi="Arial" w:cs="Arial"/>
-          <w:sz w:val="24"/>
-          <w:szCs w:val="24"/>
-        </w:rPr>
-        <w:t xml:space="preserve">aos </w:t>
-      </w:r>
-      <w:r>
-        <w:rPr>
-          <w:rFonts w:ascii="Arial" w:hAnsi="Arial" w:cs="Arial"/>
-          <w:sz w:val="24"/>
-          <w:szCs w:val="24"/>
-        </w:rPr>
-        <w:t xml:space="preserve">produtos </w:t>
-      </w:r>
-      <w:r>
-        <w:rPr>
-          <w:rFonts w:ascii="Arial" w:hAnsi="Arial" w:cs="Arial"/>
-          <w:sz w:val="24"/>
-          <w:szCs w:val="24"/>
-        </w:rPr>
-        <w:t>da pizzaria</w:t>
-      </w:r>
-      <w:r>
-        <w:rPr>
-          <w:rFonts w:ascii="Arial" w:hAnsi="Arial" w:cs="Arial"/>
-          <w:sz w:val="24"/>
-          <w:szCs w:val="24"/>
-        </w:rPr>
-        <w:t>.</w:t>
-      </w:r>
     </w:p>
     <w:p>
       <w:pPr>
@@ -3206,90 +3103,147 @@
       <w:r>
         <w:rPr>
           <w:rFonts w:ascii="Arial" w:hAnsi="Arial" w:cs="Arial"/>
-          <w:b/>
-          <w:sz w:val="24"/>
-          <w:szCs w:val="24"/>
-        </w:rPr>
-        <w:t xml:space="preserve">Não esqueça de criar a </w:t>
+          <w:sz w:val="24"/>
+          <w:szCs w:val="24"/>
+        </w:rPr>
+        <w:t xml:space="preserve">Crie a tabela </w:t>
       </w:r>
       <w:proofErr w:type="spellStart"/>
       <w:r>
         <w:rPr>
           <w:rFonts w:ascii="Arial" w:hAnsi="Arial" w:cs="Arial"/>
           <w:b/>
-          <w:sz w:val="24"/>
-          <w:szCs w:val="24"/>
-        </w:rPr>
-        <w:t>Foreign</w:t>
+          <w:bCs/>
+          <w:sz w:val="24"/>
+          <w:szCs w:val="24"/>
+        </w:rPr>
+        <w:t>tb_</w:t>
+      </w:r>
+      <w:r>
+        <w:rPr>
+          <w:rFonts w:ascii="Arial" w:hAnsi="Arial" w:cs="Arial"/>
+          <w:b/>
+          <w:bCs/>
+          <w:sz w:val="24"/>
+          <w:szCs w:val="24"/>
+        </w:rPr>
+        <w:t>pizza</w:t>
+      </w:r>
+      <w:r>
+        <w:rPr>
+          <w:rFonts w:ascii="Arial" w:hAnsi="Arial" w:cs="Arial"/>
+          <w:b/>
+          <w:bCs/>
+          <w:sz w:val="24"/>
+          <w:szCs w:val="24"/>
+        </w:rPr>
+        <w:t>s</w:t>
       </w:r>
       <w:proofErr w:type="spellEnd"/>
       <w:r>
         <w:rPr>
           <w:rFonts w:ascii="Arial" w:hAnsi="Arial" w:cs="Arial"/>
-          <w:b/>
-          <w:sz w:val="24"/>
-          <w:szCs w:val="24"/>
-        </w:rPr>
-        <w:t xml:space="preserve"> Key da tabela </w:t>
-      </w:r>
-      <w:proofErr w:type="spellStart"/>
-      <w:r>
-        <w:rPr>
-          <w:rFonts w:ascii="Arial" w:hAnsi="Arial" w:cs="Arial"/>
-          <w:b/>
-          <w:sz w:val="24"/>
-          <w:szCs w:val="24"/>
-        </w:rPr>
-        <w:t>tb_</w:t>
-      </w:r>
-      <w:r>
-        <w:rPr>
-          <w:rFonts w:ascii="Arial" w:hAnsi="Arial" w:cs="Arial"/>
-          <w:b/>
-          <w:sz w:val="24"/>
-          <w:szCs w:val="24"/>
-        </w:rPr>
-        <w:t>categorias</w:t>
-      </w:r>
-      <w:proofErr w:type="spellEnd"/>
-      <w:r>
-        <w:rPr>
-          <w:rFonts w:ascii="Arial" w:hAnsi="Arial" w:cs="Arial"/>
-          <w:b/>
-          <w:sz w:val="24"/>
-          <w:szCs w:val="24"/>
-        </w:rPr>
-        <w:t xml:space="preserve"> na tabela </w:t>
-      </w:r>
-      <w:proofErr w:type="spellStart"/>
-      <w:r>
-        <w:rPr>
-          <w:rFonts w:ascii="Arial" w:hAnsi="Arial" w:cs="Arial"/>
-          <w:b/>
-          <w:sz w:val="24"/>
-          <w:szCs w:val="24"/>
-        </w:rPr>
-        <w:t>tb_</w:t>
-      </w:r>
-      <w:r>
-        <w:rPr>
-          <w:rFonts w:ascii="Arial" w:hAnsi="Arial" w:cs="Arial"/>
-          <w:b/>
-          <w:sz w:val="24"/>
-          <w:szCs w:val="24"/>
-        </w:rPr>
-        <w:t>pizzas</w:t>
-      </w:r>
-      <w:proofErr w:type="spellEnd"/>
-      <w:r>
-        <w:rPr>
-          <w:rFonts w:ascii="Arial" w:hAnsi="Arial" w:cs="Arial"/>
-          <w:b/>
+          <w:sz w:val="24"/>
+          <w:szCs w:val="24"/>
+        </w:rPr>
+        <w:t xml:space="preserve"> e determine </w:t>
+      </w:r>
+      <w:r>
+        <w:rPr>
+          <w:rFonts w:ascii="Arial" w:hAnsi="Arial" w:cs="Arial"/>
+          <w:sz w:val="24"/>
+          <w:szCs w:val="24"/>
+        </w:rPr>
+        <w:t>4</w:t>
+      </w:r>
+      <w:r>
+        <w:rPr>
+          <w:rFonts w:ascii="Arial" w:hAnsi="Arial" w:cs="Arial"/>
+          <w:sz w:val="24"/>
+          <w:szCs w:val="24"/>
+        </w:rPr>
+        <w:t xml:space="preserve"> atributos</w:t>
+      </w:r>
+      <w:r>
+        <w:rPr>
+          <w:rFonts w:ascii="Arial" w:hAnsi="Arial" w:cs="Arial"/>
+          <w:sz w:val="24"/>
+          <w:szCs w:val="24"/>
+        </w:rPr>
+        <w:t xml:space="preserve">, além da </w:t>
+      </w:r>
+      <w:r>
+        <w:rPr>
+          <w:rFonts w:ascii="Arial" w:hAnsi="Arial" w:cs="Arial"/>
+          <w:b/>
+          <w:bCs/>
+          <w:sz w:val="24"/>
+          <w:szCs w:val="24"/>
+        </w:rPr>
+        <w:t>Chave Primária</w:t>
+      </w:r>
+      <w:r>
+        <w:rPr>
+          <w:rFonts w:ascii="Arial" w:hAnsi="Arial" w:cs="Arial"/>
+          <w:b/>
+          <w:bCs/>
+          <w:sz w:val="24"/>
+          <w:szCs w:val="24"/>
+        </w:rPr>
+        <w:t>,</w:t>
+      </w:r>
+      <w:r>
+        <w:rPr>
+          <w:rFonts w:ascii="Arial" w:hAnsi="Arial" w:cs="Arial"/>
+          <w:sz w:val="24"/>
+          <w:szCs w:val="24"/>
+        </w:rPr>
+        <w:t xml:space="preserve"> relevantes </w:t>
+      </w:r>
+      <w:r>
+        <w:rPr>
+          <w:rFonts w:ascii="Arial" w:hAnsi="Arial" w:cs="Arial"/>
+          <w:sz w:val="24"/>
+          <w:szCs w:val="24"/>
+        </w:rPr>
+        <w:t xml:space="preserve">aos </w:t>
+      </w:r>
+      <w:r>
+        <w:rPr>
+          <w:rFonts w:ascii="Arial" w:hAnsi="Arial" w:cs="Arial"/>
+          <w:sz w:val="24"/>
+          <w:szCs w:val="24"/>
+        </w:rPr>
+        <w:t xml:space="preserve">produtos </w:t>
+      </w:r>
+      <w:r>
+        <w:rPr>
+          <w:rFonts w:ascii="Arial" w:hAnsi="Arial" w:cs="Arial"/>
+          <w:sz w:val="24"/>
+          <w:szCs w:val="24"/>
+        </w:rPr>
+        <w:t>da pizzaria</w:t>
+      </w:r>
+      <w:r>
+        <w:rPr>
+          <w:rFonts w:ascii="Arial" w:hAnsi="Arial" w:cs="Arial"/>
           <w:sz w:val="24"/>
           <w:szCs w:val="24"/>
         </w:rPr>
         <w:t>.</w:t>
       </w:r>
+    </w:p>
+    <w:p>
+      <w:pPr>
+        <w:pStyle w:val="PargrafodaLista"/>
+        <w:spacing w:line="360" w:lineRule="auto"/>
+        <w:jc w:val="both"/>
+        <w:rPr>
+          <w:rFonts w:ascii="Arial" w:hAnsi="Arial" w:cs="Arial"/>
+          <w:sz w:val="24"/>
+          <w:szCs w:val="24"/>
+        </w:rPr>
+      </w:pPr>
     </w:p>
     <w:p>
       <w:pPr>
@@ -3309,15 +3263,37 @@
       <w:r>
         <w:rPr>
           <w:rFonts w:ascii="Arial" w:hAnsi="Arial" w:cs="Arial"/>
-          <w:sz w:val="24"/>
-          <w:szCs w:val="24"/>
-        </w:rPr>
-        <w:t xml:space="preserve">Insira 5 registros na tabela </w:t>
+          <w:b/>
+          <w:sz w:val="24"/>
+          <w:szCs w:val="24"/>
+        </w:rPr>
+        <w:t xml:space="preserve">Não esqueça de criar a </w:t>
       </w:r>
       <w:proofErr w:type="spellStart"/>
       <w:r>
         <w:rPr>
           <w:rFonts w:ascii="Arial" w:hAnsi="Arial" w:cs="Arial"/>
+          <w:b/>
+          <w:sz w:val="24"/>
+          <w:szCs w:val="24"/>
+        </w:rPr>
+        <w:t>Foreign</w:t>
+      </w:r>
+      <w:proofErr w:type="spellEnd"/>
+      <w:r>
+        <w:rPr>
+          <w:rFonts w:ascii="Arial" w:hAnsi="Arial" w:cs="Arial"/>
+          <w:b/>
+          <w:sz w:val="24"/>
+          <w:szCs w:val="24"/>
+        </w:rPr>
+        <w:t xml:space="preserve"> Key da tabela </w:t>
+      </w:r>
+      <w:proofErr w:type="spellStart"/>
+      <w:r>
+        <w:rPr>
+          <w:rFonts w:ascii="Arial" w:hAnsi="Arial" w:cs="Arial"/>
+          <w:b/>
           <w:sz w:val="24"/>
           <w:szCs w:val="24"/>
         </w:rPr>
@@ -3326,6 +3302,7 @@
       <w:r>
         <w:rPr>
           <w:rFonts w:ascii="Arial" w:hAnsi="Arial" w:cs="Arial"/>
+          <w:b/>
           <w:sz w:val="24"/>
           <w:szCs w:val="24"/>
         </w:rPr>
@@ -3335,11 +3312,53 @@
       <w:r>
         <w:rPr>
           <w:rFonts w:ascii="Arial" w:hAnsi="Arial" w:cs="Arial"/>
+          <w:b/>
+          <w:sz w:val="24"/>
+          <w:szCs w:val="24"/>
+        </w:rPr>
+        <w:t xml:space="preserve"> na tabela </w:t>
+      </w:r>
+      <w:proofErr w:type="spellStart"/>
+      <w:r>
+        <w:rPr>
+          <w:rFonts w:ascii="Arial" w:hAnsi="Arial" w:cs="Arial"/>
+          <w:b/>
+          <w:sz w:val="24"/>
+          <w:szCs w:val="24"/>
+        </w:rPr>
+        <w:t>tb_</w:t>
+      </w:r>
+      <w:r>
+        <w:rPr>
+          <w:rFonts w:ascii="Arial" w:hAnsi="Arial" w:cs="Arial"/>
+          <w:b/>
+          <w:sz w:val="24"/>
+          <w:szCs w:val="24"/>
+        </w:rPr>
+        <w:t>pizzas</w:t>
+      </w:r>
+      <w:proofErr w:type="spellEnd"/>
+      <w:r>
+        <w:rPr>
+          <w:rFonts w:ascii="Arial" w:hAnsi="Arial" w:cs="Arial"/>
+          <w:b/>
           <w:sz w:val="24"/>
           <w:szCs w:val="24"/>
         </w:rPr>
         <w:t>.</w:t>
       </w:r>
+    </w:p>
+    <w:p>
+      <w:pPr>
+        <w:pStyle w:val="PargrafodaLista"/>
+        <w:spacing w:line="360" w:lineRule="auto"/>
+        <w:jc w:val="both"/>
+        <w:rPr>
+          <w:rFonts w:ascii="Arial" w:hAnsi="Arial" w:cs="Arial"/>
+          <w:sz w:val="24"/>
+          <w:szCs w:val="24"/>
+        </w:rPr>
+      </w:pPr>
     </w:p>
     <w:p>
       <w:pPr>
@@ -3362,23 +3381,7 @@
           <w:sz w:val="24"/>
           <w:szCs w:val="24"/>
         </w:rPr>
-        <w:t xml:space="preserve">Insira </w:t>
-      </w:r>
-      <w:r>
-        <w:rPr>
-          <w:rFonts w:ascii="Arial" w:hAnsi="Arial" w:cs="Arial"/>
-          <w:sz w:val="24"/>
-          <w:szCs w:val="24"/>
-        </w:rPr>
-        <w:t>8</w:t>
-      </w:r>
-      <w:r>
-        <w:rPr>
-          <w:rFonts w:ascii="Arial" w:hAnsi="Arial" w:cs="Arial"/>
-          <w:sz w:val="24"/>
-          <w:szCs w:val="24"/>
-        </w:rPr>
-        <w:t xml:space="preserve"> registros na tabela </w:t>
+        <w:t xml:space="preserve">Insira 5 registros na tabela </w:t>
       </w:r>
       <w:proofErr w:type="spellStart"/>
       <w:r>
@@ -3395,7 +3398,7 @@
           <w:sz w:val="24"/>
           <w:szCs w:val="24"/>
         </w:rPr>
-        <w:t>pizzas</w:t>
+        <w:t>categorias</w:t>
       </w:r>
       <w:proofErr w:type="spellEnd"/>
       <w:r>
@@ -3404,50 +3407,20 @@
           <w:sz w:val="24"/>
           <w:szCs w:val="24"/>
         </w:rPr>
-        <w:t xml:space="preserve">, preenchendo a Chave </w:t>
-      </w:r>
-      <w:r>
-        <w:rPr>
-          <w:rFonts w:ascii="Arial" w:hAnsi="Arial" w:cs="Arial"/>
-          <w:sz w:val="24"/>
-          <w:szCs w:val="24"/>
-        </w:rPr>
-        <w:t>E</w:t>
-      </w:r>
-      <w:r>
-        <w:rPr>
-          <w:rFonts w:ascii="Arial" w:hAnsi="Arial" w:cs="Arial"/>
-          <w:sz w:val="24"/>
-          <w:szCs w:val="24"/>
-        </w:rPr>
-        <w:t xml:space="preserve">strangeira para criar a relação com a tabela </w:t>
-      </w:r>
-      <w:proofErr w:type="spellStart"/>
-      <w:r>
-        <w:rPr>
-          <w:rFonts w:ascii="Arial" w:hAnsi="Arial" w:cs="Arial"/>
-          <w:sz w:val="24"/>
-          <w:szCs w:val="24"/>
-        </w:rPr>
-        <w:t>tb_</w:t>
-      </w:r>
-      <w:r>
-        <w:rPr>
-          <w:rFonts w:ascii="Arial" w:hAnsi="Arial" w:cs="Arial"/>
-          <w:sz w:val="24"/>
-          <w:szCs w:val="24"/>
-        </w:rPr>
-        <w:t>categorias</w:t>
-      </w:r>
-      <w:proofErr w:type="spellEnd"/>
-      <w:r>
-        <w:rPr>
-          <w:rFonts w:ascii="Arial" w:hAnsi="Arial" w:cs="Arial"/>
-          <w:sz w:val="24"/>
-          <w:szCs w:val="24"/>
-        </w:rPr>
         <w:t>.</w:t>
       </w:r>
+    </w:p>
+    <w:p>
+      <w:pPr>
+        <w:pStyle w:val="PargrafodaLista"/>
+        <w:spacing w:line="360" w:lineRule="auto"/>
+        <w:jc w:val="both"/>
+        <w:rPr>
+          <w:rFonts w:ascii="Arial" w:hAnsi="Arial" w:cs="Arial"/>
+          <w:sz w:val="24"/>
+          <w:szCs w:val="24"/>
+        </w:rPr>
+      </w:pPr>
     </w:p>
     <w:p>
       <w:pPr>
@@ -3470,63 +3443,32 @@
           <w:sz w:val="24"/>
           <w:szCs w:val="24"/>
         </w:rPr>
-        <w:t xml:space="preserve">Faça um </w:t>
-      </w:r>
-      <w:r>
-        <w:rPr>
-          <w:rFonts w:ascii="Arial" w:hAnsi="Arial" w:cs="Arial"/>
-          <w:sz w:val="24"/>
-          <w:szCs w:val="24"/>
-        </w:rPr>
-        <w:t>S</w:t>
-      </w:r>
-      <w:r>
-        <w:rPr>
-          <w:rFonts w:ascii="Arial" w:hAnsi="Arial" w:cs="Arial"/>
-          <w:sz w:val="24"/>
-          <w:szCs w:val="24"/>
-        </w:rPr>
-        <w:t xml:space="preserve">ELECT que retorne </w:t>
-      </w:r>
-      <w:r>
-        <w:rPr>
-          <w:rFonts w:ascii="Arial" w:hAnsi="Arial" w:cs="Arial"/>
-          <w:sz w:val="24"/>
-          <w:szCs w:val="24"/>
-        </w:rPr>
-        <w:t>tod</w:t>
-      </w:r>
-      <w:r>
-        <w:rPr>
-          <w:rFonts w:ascii="Arial" w:hAnsi="Arial" w:cs="Arial"/>
-          <w:sz w:val="24"/>
-          <w:szCs w:val="24"/>
-        </w:rPr>
-        <w:t>a</w:t>
-      </w:r>
-      <w:r>
-        <w:rPr>
-          <w:rFonts w:ascii="Arial" w:hAnsi="Arial" w:cs="Arial"/>
-          <w:sz w:val="24"/>
-          <w:szCs w:val="24"/>
-        </w:rPr>
-        <w:t xml:space="preserve">s </w:t>
-      </w:r>
-      <w:r>
-        <w:rPr>
-          <w:rFonts w:ascii="Arial" w:hAnsi="Arial" w:cs="Arial"/>
-          <w:sz w:val="24"/>
-          <w:szCs w:val="24"/>
-        </w:rPr>
-        <w:t>a</w:t>
-      </w:r>
-      <w:r>
-        <w:rPr>
-          <w:rFonts w:ascii="Arial" w:hAnsi="Arial" w:cs="Arial"/>
-          <w:sz w:val="24"/>
-          <w:szCs w:val="24"/>
-        </w:rPr>
-        <w:t xml:space="preserve">s </w:t>
+        <w:t xml:space="preserve">Insira </w:t>
+      </w:r>
+      <w:r>
+        <w:rPr>
+          <w:rFonts w:ascii="Arial" w:hAnsi="Arial" w:cs="Arial"/>
+          <w:sz w:val="24"/>
+          <w:szCs w:val="24"/>
+        </w:rPr>
+        <w:t>8</w:t>
+      </w:r>
+      <w:r>
+        <w:rPr>
+          <w:rFonts w:ascii="Arial" w:hAnsi="Arial" w:cs="Arial"/>
+          <w:sz w:val="24"/>
+          <w:szCs w:val="24"/>
+        </w:rPr>
+        <w:t xml:space="preserve"> registros na tabela </w:t>
+      </w:r>
+      <w:proofErr w:type="spellStart"/>
+      <w:r>
+        <w:rPr>
+          <w:rFonts w:ascii="Arial" w:hAnsi="Arial" w:cs="Arial"/>
+          <w:sz w:val="24"/>
+          <w:szCs w:val="24"/>
+        </w:rPr>
+        <w:t>tb_</w:t>
       </w:r>
       <w:r>
         <w:rPr>
@@ -3536,70 +3478,49 @@
         </w:rPr>
         <w:t>pizzas</w:t>
       </w:r>
-      <w:r>
-        <w:rPr>
-          <w:rFonts w:ascii="Arial" w:hAnsi="Arial" w:cs="Arial"/>
-          <w:sz w:val="24"/>
-          <w:szCs w:val="24"/>
-        </w:rPr>
-        <w:t xml:space="preserve"> c</w:t>
-      </w:r>
-      <w:r>
-        <w:rPr>
-          <w:rFonts w:ascii="Arial" w:hAnsi="Arial" w:cs="Arial"/>
-          <w:sz w:val="24"/>
-          <w:szCs w:val="24"/>
-        </w:rPr>
-        <w:t>ujo</w:t>
-      </w:r>
-      <w:r>
-        <w:rPr>
-          <w:rFonts w:ascii="Arial" w:hAnsi="Arial" w:cs="Arial"/>
-          <w:sz w:val="24"/>
-          <w:szCs w:val="24"/>
-        </w:rPr>
-        <w:t xml:space="preserve"> </w:t>
-      </w:r>
-      <w:r>
-        <w:rPr>
-          <w:rFonts w:ascii="Arial" w:hAnsi="Arial" w:cs="Arial"/>
-          <w:sz w:val="24"/>
-          <w:szCs w:val="24"/>
-        </w:rPr>
-        <w:t>valor</w:t>
-      </w:r>
-      <w:r>
-        <w:rPr>
-          <w:rFonts w:ascii="Arial" w:hAnsi="Arial" w:cs="Arial"/>
-          <w:sz w:val="24"/>
-          <w:szCs w:val="24"/>
-        </w:rPr>
-        <w:t xml:space="preserve"> </w:t>
-      </w:r>
-      <w:r>
-        <w:rPr>
-          <w:rFonts w:ascii="Arial" w:hAnsi="Arial" w:cs="Arial"/>
-          <w:sz w:val="24"/>
-          <w:szCs w:val="24"/>
-        </w:rPr>
-        <w:t xml:space="preserve">seja </w:t>
-      </w:r>
-      <w:r>
-        <w:rPr>
-          <w:rFonts w:ascii="Arial" w:hAnsi="Arial" w:cs="Arial"/>
-          <w:sz w:val="24"/>
-          <w:szCs w:val="24"/>
-        </w:rPr>
-        <w:t xml:space="preserve">maior do que </w:t>
-      </w:r>
-      <w:r>
-        <w:rPr>
-          <w:rFonts w:ascii="Arial" w:hAnsi="Arial" w:cs="Arial"/>
-          <w:sz w:val="24"/>
-          <w:szCs w:val="24"/>
-        </w:rPr>
-        <w:t>R$ 45,00</w:t>
-      </w:r>
+      <w:proofErr w:type="spellEnd"/>
+      <w:r>
+        <w:rPr>
+          <w:rFonts w:ascii="Arial" w:hAnsi="Arial" w:cs="Arial"/>
+          <w:sz w:val="24"/>
+          <w:szCs w:val="24"/>
+        </w:rPr>
+        <w:t xml:space="preserve">, preenchendo a Chave </w:t>
+      </w:r>
+      <w:r>
+        <w:rPr>
+          <w:rFonts w:ascii="Arial" w:hAnsi="Arial" w:cs="Arial"/>
+          <w:sz w:val="24"/>
+          <w:szCs w:val="24"/>
+        </w:rPr>
+        <w:t>E</w:t>
+      </w:r>
+      <w:r>
+        <w:rPr>
+          <w:rFonts w:ascii="Arial" w:hAnsi="Arial" w:cs="Arial"/>
+          <w:sz w:val="24"/>
+          <w:szCs w:val="24"/>
+        </w:rPr>
+        <w:t xml:space="preserve">strangeira para criar a relação com a tabela </w:t>
+      </w:r>
+      <w:proofErr w:type="spellStart"/>
+      <w:r>
+        <w:rPr>
+          <w:rFonts w:ascii="Arial" w:hAnsi="Arial" w:cs="Arial"/>
+          <w:sz w:val="24"/>
+          <w:szCs w:val="24"/>
+        </w:rPr>
+        <w:t>tb_</w:t>
+      </w:r>
+      <w:r>
+        <w:rPr>
+          <w:rFonts w:ascii="Arial" w:hAnsi="Arial" w:cs="Arial"/>
+          <w:sz w:val="24"/>
+          <w:szCs w:val="24"/>
+        </w:rPr>
+        <w:t>categorias</w:t>
+      </w:r>
+      <w:proofErr w:type="spellEnd"/>
       <w:r>
         <w:rPr>
           <w:rFonts w:ascii="Arial" w:hAnsi="Arial" w:cs="Arial"/>
@@ -3608,6 +3529,18 @@
         </w:rPr>
         <w:t>.</w:t>
       </w:r>
+    </w:p>
+    <w:p>
+      <w:pPr>
+        <w:pStyle w:val="PargrafodaLista"/>
+        <w:spacing w:line="360" w:lineRule="auto"/>
+        <w:jc w:val="both"/>
+        <w:rPr>
+          <w:rFonts w:ascii="Arial" w:hAnsi="Arial" w:cs="Arial"/>
+          <w:sz w:val="24"/>
+          <w:szCs w:val="24"/>
+        </w:rPr>
+      </w:pPr>
     </w:p>
     <w:p>
       <w:pPr>
@@ -3678,7 +3611,23 @@
           <w:sz w:val="24"/>
           <w:szCs w:val="24"/>
         </w:rPr>
-        <w:t>as pizzas</w:t>
+        <w:t>a</w:t>
+      </w:r>
+      <w:r>
+        <w:rPr>
+          <w:rFonts w:ascii="Arial" w:hAnsi="Arial" w:cs="Arial"/>
+          <w:sz w:val="24"/>
+          <w:szCs w:val="24"/>
+        </w:rPr>
+        <w:t xml:space="preserve">s </w:t>
+      </w:r>
+      <w:r>
+        <w:rPr>
+          <w:rFonts w:ascii="Arial" w:hAnsi="Arial" w:cs="Arial"/>
+          <w:sz w:val="24"/>
+          <w:szCs w:val="24"/>
+        </w:rPr>
+        <w:t>pizzas</w:t>
       </w:r>
       <w:r>
         <w:rPr>
@@ -3726,15 +3675,23 @@
           <w:sz w:val="24"/>
           <w:szCs w:val="24"/>
         </w:rPr>
-        <w:t xml:space="preserve">esteja no intervalo </w:t>
-      </w:r>
-      <w:r>
-        <w:rPr>
-          <w:rFonts w:ascii="Arial" w:hAnsi="Arial" w:cs="Arial"/>
-          <w:sz w:val="24"/>
-          <w:szCs w:val="24"/>
-        </w:rPr>
-        <w:t>R$ 50,00 e R$ 100,00</w:t>
+        <w:t xml:space="preserve">seja </w:t>
+      </w:r>
+      <w:r>
+        <w:rPr>
+          <w:rFonts w:ascii="Arial" w:hAnsi="Arial" w:cs="Arial"/>
+          <w:sz w:val="24"/>
+          <w:szCs w:val="24"/>
+        </w:rPr>
+        <w:t xml:space="preserve">maior do que </w:t>
+      </w:r>
+      <w:r>
+        <w:rPr>
+          <w:rFonts w:ascii="Arial" w:hAnsi="Arial" w:cs="Arial"/>
+          <w:sz w:val="24"/>
+          <w:szCs w:val="24"/>
+        </w:rPr>
+        <w:t>R$ 45,00</w:t>
       </w:r>
       <w:r>
         <w:rPr>
@@ -3744,6 +3701,18 @@
         </w:rPr>
         <w:t>.</w:t>
       </w:r>
+    </w:p>
+    <w:p>
+      <w:pPr>
+        <w:pStyle w:val="PargrafodaLista"/>
+        <w:spacing w:line="360" w:lineRule="auto"/>
+        <w:jc w:val="both"/>
+        <w:rPr>
+          <w:rFonts w:ascii="Arial" w:hAnsi="Arial" w:cs="Arial"/>
+          <w:sz w:val="24"/>
+          <w:szCs w:val="24"/>
+        </w:rPr>
+      </w:pPr>
     </w:p>
     <w:p>
       <w:pPr>
@@ -3782,15 +3751,15 @@
           <w:sz w:val="24"/>
           <w:szCs w:val="24"/>
         </w:rPr>
-        <w:t xml:space="preserve">ELECT </w:t>
-      </w:r>
-      <w:r>
-        <w:rPr>
-          <w:rFonts w:ascii="Arial" w:hAnsi="Arial" w:cs="Arial"/>
-          <w:sz w:val="24"/>
-          <w:szCs w:val="24"/>
-        </w:rPr>
-        <w:t>utilizando o operador LIKE, buscando tod</w:t>
+        <w:t xml:space="preserve">ELECT que retorne </w:t>
+      </w:r>
+      <w:r>
+        <w:rPr>
+          <w:rFonts w:ascii="Arial" w:hAnsi="Arial" w:cs="Arial"/>
+          <w:sz w:val="24"/>
+          <w:szCs w:val="24"/>
+        </w:rPr>
+        <w:t>tod</w:t>
       </w:r>
       <w:r>
         <w:rPr>
@@ -3814,47 +3783,63 @@
           <w:sz w:val="24"/>
           <w:szCs w:val="24"/>
         </w:rPr>
-        <w:t>a</w:t>
-      </w:r>
-      <w:r>
-        <w:rPr>
-          <w:rFonts w:ascii="Arial" w:hAnsi="Arial" w:cs="Arial"/>
-          <w:sz w:val="24"/>
-          <w:szCs w:val="24"/>
-        </w:rPr>
-        <w:t>s p</w:t>
-      </w:r>
-      <w:r>
-        <w:rPr>
-          <w:rFonts w:ascii="Arial" w:hAnsi="Arial" w:cs="Arial"/>
-          <w:sz w:val="24"/>
-          <w:szCs w:val="24"/>
-        </w:rPr>
-        <w:t>izza</w:t>
-      </w:r>
-      <w:r>
-        <w:rPr>
-          <w:rFonts w:ascii="Arial" w:hAnsi="Arial" w:cs="Arial"/>
-          <w:sz w:val="24"/>
-          <w:szCs w:val="24"/>
-        </w:rPr>
-        <w:t xml:space="preserve">s que possuam a letra </w:t>
-      </w:r>
-      <w:r>
-        <w:rPr>
-          <w:rFonts w:ascii="Arial" w:hAnsi="Arial" w:cs="Arial"/>
-          <w:sz w:val="24"/>
-          <w:szCs w:val="24"/>
-        </w:rPr>
-        <w:t>M</w:t>
-      </w:r>
-      <w:r>
-        <w:rPr>
-          <w:rFonts w:ascii="Arial" w:hAnsi="Arial" w:cs="Arial"/>
-          <w:sz w:val="24"/>
-          <w:szCs w:val="24"/>
-        </w:rPr>
-        <w:t xml:space="preserve"> no atributo nome</w:t>
+        <w:t>as pizzas</w:t>
+      </w:r>
+      <w:r>
+        <w:rPr>
+          <w:rFonts w:ascii="Arial" w:hAnsi="Arial" w:cs="Arial"/>
+          <w:sz w:val="24"/>
+          <w:szCs w:val="24"/>
+        </w:rPr>
+        <w:t xml:space="preserve"> c</w:t>
+      </w:r>
+      <w:r>
+        <w:rPr>
+          <w:rFonts w:ascii="Arial" w:hAnsi="Arial" w:cs="Arial"/>
+          <w:sz w:val="24"/>
+          <w:szCs w:val="24"/>
+        </w:rPr>
+        <w:t>ujo</w:t>
+      </w:r>
+      <w:r>
+        <w:rPr>
+          <w:rFonts w:ascii="Arial" w:hAnsi="Arial" w:cs="Arial"/>
+          <w:sz w:val="24"/>
+          <w:szCs w:val="24"/>
+        </w:rPr>
+        <w:t xml:space="preserve"> </w:t>
+      </w:r>
+      <w:r>
+        <w:rPr>
+          <w:rFonts w:ascii="Arial" w:hAnsi="Arial" w:cs="Arial"/>
+          <w:sz w:val="24"/>
+          <w:szCs w:val="24"/>
+        </w:rPr>
+        <w:t>valor</w:t>
+      </w:r>
+      <w:r>
+        <w:rPr>
+          <w:rFonts w:ascii="Arial" w:hAnsi="Arial" w:cs="Arial"/>
+          <w:sz w:val="24"/>
+          <w:szCs w:val="24"/>
+        </w:rPr>
+        <w:t xml:space="preserve"> </w:t>
+      </w:r>
+      <w:r>
+        <w:rPr>
+          <w:rFonts w:ascii="Arial" w:hAnsi="Arial" w:cs="Arial"/>
+          <w:sz w:val="24"/>
+          <w:szCs w:val="24"/>
+        </w:rPr>
+        <w:t xml:space="preserve">esteja no intervalo </w:t>
+      </w:r>
+      <w:r>
+        <w:rPr>
+          <w:rFonts w:ascii="Arial" w:hAnsi="Arial" w:cs="Arial"/>
+          <w:sz w:val="24"/>
+          <w:szCs w:val="24"/>
+        </w:rPr>
+        <w:t>R$ 50,00 e R$ 100,00</w:t>
       </w:r>
       <w:r>
         <w:rPr>
@@ -3864,6 +3849,18 @@
         </w:rPr>
         <w:t>.</w:t>
       </w:r>
+    </w:p>
+    <w:p>
+      <w:pPr>
+        <w:pStyle w:val="PargrafodaLista"/>
+        <w:spacing w:line="360" w:lineRule="auto"/>
+        <w:jc w:val="both"/>
+        <w:rPr>
+          <w:rFonts w:ascii="Arial" w:hAnsi="Arial" w:cs="Arial"/>
+          <w:sz w:val="24"/>
+          <w:szCs w:val="24"/>
+        </w:rPr>
+      </w:pPr>
     </w:p>
     <w:p>
       <w:pPr>
@@ -3910,6 +3907,139 @@
           <w:sz w:val="24"/>
           <w:szCs w:val="24"/>
         </w:rPr>
+        <w:t>utilizando o operador LIKE, buscando tod</w:t>
+      </w:r>
+      <w:r>
+        <w:rPr>
+          <w:rFonts w:ascii="Arial" w:hAnsi="Arial" w:cs="Arial"/>
+          <w:sz w:val="24"/>
+          <w:szCs w:val="24"/>
+        </w:rPr>
+        <w:t>a</w:t>
+      </w:r>
+      <w:r>
+        <w:rPr>
+          <w:rFonts w:ascii="Arial" w:hAnsi="Arial" w:cs="Arial"/>
+          <w:sz w:val="24"/>
+          <w:szCs w:val="24"/>
+        </w:rPr>
+        <w:t xml:space="preserve">s </w:t>
+      </w:r>
+      <w:r>
+        <w:rPr>
+          <w:rFonts w:ascii="Arial" w:hAnsi="Arial" w:cs="Arial"/>
+          <w:sz w:val="24"/>
+          <w:szCs w:val="24"/>
+        </w:rPr>
+        <w:t>a</w:t>
+      </w:r>
+      <w:r>
+        <w:rPr>
+          <w:rFonts w:ascii="Arial" w:hAnsi="Arial" w:cs="Arial"/>
+          <w:sz w:val="24"/>
+          <w:szCs w:val="24"/>
+        </w:rPr>
+        <w:t>s p</w:t>
+      </w:r>
+      <w:r>
+        <w:rPr>
+          <w:rFonts w:ascii="Arial" w:hAnsi="Arial" w:cs="Arial"/>
+          <w:sz w:val="24"/>
+          <w:szCs w:val="24"/>
+        </w:rPr>
+        <w:t>izza</w:t>
+      </w:r>
+      <w:r>
+        <w:rPr>
+          <w:rFonts w:ascii="Arial" w:hAnsi="Arial" w:cs="Arial"/>
+          <w:sz w:val="24"/>
+          <w:szCs w:val="24"/>
+        </w:rPr>
+        <w:t xml:space="preserve">s que possuam a letra </w:t>
+      </w:r>
+      <w:r>
+        <w:rPr>
+          <w:rFonts w:ascii="Arial" w:hAnsi="Arial" w:cs="Arial"/>
+          <w:sz w:val="24"/>
+          <w:szCs w:val="24"/>
+        </w:rPr>
+        <w:t>M</w:t>
+      </w:r>
+      <w:r>
+        <w:rPr>
+          <w:rFonts w:ascii="Arial" w:hAnsi="Arial" w:cs="Arial"/>
+          <w:sz w:val="24"/>
+          <w:szCs w:val="24"/>
+        </w:rPr>
+        <w:t xml:space="preserve"> no atributo nome</w:t>
+      </w:r>
+      <w:r>
+        <w:rPr>
+          <w:rFonts w:ascii="Arial" w:hAnsi="Arial" w:cs="Arial"/>
+          <w:sz w:val="24"/>
+          <w:szCs w:val="24"/>
+        </w:rPr>
+        <w:t>.</w:t>
+      </w:r>
+    </w:p>
+    <w:p>
+      <w:pPr>
+        <w:pStyle w:val="PargrafodaLista"/>
+        <w:spacing w:line="360" w:lineRule="auto"/>
+        <w:jc w:val="both"/>
+        <w:rPr>
+          <w:rFonts w:ascii="Arial" w:hAnsi="Arial" w:cs="Arial"/>
+          <w:sz w:val="24"/>
+          <w:szCs w:val="24"/>
+        </w:rPr>
+      </w:pPr>
+    </w:p>
+    <w:p>
+      <w:pPr>
+        <w:pStyle w:val="PargrafodaLista"/>
+        <w:numPr>
+          <w:ilvl w:val="0"/>
+          <w:numId w:val="8"/>
+        </w:numPr>
+        <w:spacing w:line="360" w:lineRule="auto"/>
+        <w:jc w:val="both"/>
+        <w:rPr>
+          <w:rFonts w:ascii="Arial" w:hAnsi="Arial" w:cs="Arial"/>
+          <w:sz w:val="24"/>
+          <w:szCs w:val="24"/>
+        </w:rPr>
+      </w:pPr>
+      <w:r>
+        <w:rPr>
+          <w:rFonts w:ascii="Arial" w:hAnsi="Arial" w:cs="Arial"/>
+          <w:sz w:val="24"/>
+          <w:szCs w:val="24"/>
+        </w:rPr>
+        <w:lastRenderedPageBreak/>
+        <w:t xml:space="preserve">Faça um </w:t>
+      </w:r>
+      <w:r>
+        <w:rPr>
+          <w:rFonts w:ascii="Arial" w:hAnsi="Arial" w:cs="Arial"/>
+          <w:sz w:val="24"/>
+          <w:szCs w:val="24"/>
+        </w:rPr>
+        <w:t>S</w:t>
+      </w:r>
+      <w:r>
+        <w:rPr>
+          <w:rFonts w:ascii="Arial" w:hAnsi="Arial" w:cs="Arial"/>
+          <w:sz w:val="24"/>
+          <w:szCs w:val="24"/>
+        </w:rPr>
+        <w:t xml:space="preserve">ELECT </w:t>
+      </w:r>
+      <w:r>
+        <w:rPr>
+          <w:rFonts w:ascii="Arial" w:hAnsi="Arial" w:cs="Arial"/>
+          <w:sz w:val="24"/>
+          <w:szCs w:val="24"/>
+        </w:rPr>
         <w:t xml:space="preserve">utilizando a cláusula INNER JOIN, unindo os dados da tabela </w:t>
       </w:r>
       <w:proofErr w:type="spellStart"/>
@@ -3972,6 +4102,18 @@
         </w:rPr>
         <w:t>.</w:t>
       </w:r>
+    </w:p>
+    <w:p>
+      <w:pPr>
+        <w:pStyle w:val="PargrafodaLista"/>
+        <w:spacing w:line="360" w:lineRule="auto"/>
+        <w:jc w:val="both"/>
+        <w:rPr>
+          <w:rFonts w:ascii="Arial" w:hAnsi="Arial" w:cs="Arial"/>
+          <w:sz w:val="24"/>
+          <w:szCs w:val="24"/>
+        </w:rPr>
+      </w:pPr>
     </w:p>
     <w:p>
       <w:pPr>

</xml_diff>